<commit_message>
Deployed 5bb9c9a9 with MkDocs version: 1.6.1
</commit_message>
<xml_diff>
--- a/download/service_provider_product_application_comment.docx
+++ b/download/service_provider_product_application_comment.docx
@@ -805,14 +805,13 @@
     <w:tbl>
       <w:tblPr>
         <w:tblStyle w:val="Table"/>
-        <w:tblW w:type="pct" w:w="5000"/>
-        <w:tblLayout w:type="fixed"/>
+        <w:tblW w:type="auto" w:w="0"/>
         <w:tblLook w:firstRow="1" w:lastRow="0" w:firstColumn="0" w:lastColumn="0" w:noHBand="0" w:noVBand="0" w:val="0020"/>
       </w:tblPr>
       <w:tblGrid>
-        <w:gridCol w:w="1606"/>
-        <w:gridCol w:w="5394"/>
-        <w:gridCol w:w="918"/>
+        <w:gridCol w:w="2640"/>
+        <w:gridCol w:w="2640"/>
+        <w:gridCol w:w="2640"/>
       </w:tblGrid>
       <w:tr>
         <w:trPr>
@@ -871,77 +870,7 @@
               <w:pStyle w:val="Compact"/>
             </w:pPr>
             <w:r>
-              <w:t xml:space="preserve">Read history on SPPAC that they can read.</w:t>
-            </w:r>
-          </w:p>
-        </w:tc>
-        <w:tc>
-          <w:tcPr/>
-          <w:p>
-            <w:pPr>
-              <w:pStyle w:val="Compact"/>
-            </w:pPr>
-            <w:r>
-              <w:t xml:space="preserve">DONE</w:t>
-            </w:r>
-          </w:p>
-        </w:tc>
-      </w:tr>
-      <w:tr>
-        <w:tc>
-          <w:tcPr/>
-          <w:p>
-            <w:pPr>
-              <w:pStyle w:val="Compact"/>
-            </w:pPr>
-            <w:r>
-              <w:t xml:space="preserve">SPPAC-COM002</w:t>
-            </w:r>
-          </w:p>
-        </w:tc>
-        <w:tc>
-          <w:tcPr/>
-          <w:p>
-            <w:pPr>
-              <w:pStyle w:val="Compact"/>
-            </w:pPr>
-            <w:r>
               <w:t xml:space="preserve">Update SPPAC that they created.</w:t>
-            </w:r>
-          </w:p>
-        </w:tc>
-        <w:tc>
-          <w:tcPr/>
-          <w:p>
-            <w:pPr>
-              <w:pStyle w:val="Compact"/>
-            </w:pPr>
-            <w:r>
-              <w:t xml:space="preserve">DONE</w:t>
-            </w:r>
-          </w:p>
-        </w:tc>
-      </w:tr>
-      <w:tr>
-        <w:tc>
-          <w:tcPr/>
-          <w:p>
-            <w:pPr>
-              <w:pStyle w:val="Compact"/>
-            </w:pPr>
-            <w:r>
-              <w:t xml:space="preserve">SPPAC-COM003</w:t>
-            </w:r>
-          </w:p>
-        </w:tc>
-        <w:tc>
-          <w:tcPr/>
-          <w:p>
-            <w:pPr>
-              <w:pStyle w:val="Compact"/>
-            </w:pPr>
-            <w:r>
-              <w:t xml:space="preserve">Create SPPAC on SPPA that they are linked to.</w:t>
             </w:r>
           </w:p>
         </w:tc>
@@ -1106,6 +1035,41 @@
           </w:p>
         </w:tc>
       </w:tr>
+      <w:tr>
+        <w:tc>
+          <w:tcPr/>
+          <w:p>
+            <w:pPr>
+              <w:pStyle w:val="Compact"/>
+            </w:pPr>
+            <w:r>
+              <w:t xml:space="preserve">SPPAC-FISO002</w:t>
+            </w:r>
+          </w:p>
+        </w:tc>
+        <w:tc>
+          <w:tcPr/>
+          <w:p>
+            <w:pPr>
+              <w:pStyle w:val="Compact"/>
+            </w:pPr>
+            <w:r>
+              <w:t xml:space="preserve">Read history on all SPPSC.</w:t>
+            </w:r>
+          </w:p>
+        </w:tc>
+        <w:tc>
+          <w:tcPr/>
+          <w:p>
+            <w:pPr>
+              <w:pStyle w:val="Compact"/>
+            </w:pPr>
+            <w:r>
+              <w:t xml:space="preserve">DONE</w:t>
+            </w:r>
+          </w:p>
+        </w:tc>
+      </w:tr>
     </w:tbl>
     <w:bookmarkEnd w:id="33"/>
     <w:bookmarkStart w:id="34" w:name="market-operator"/>
@@ -1161,9 +1125,9 @@
         <w:tblLook w:firstRow="1" w:lastRow="0" w:firstColumn="0" w:lastColumn="0" w:noHBand="0" w:noVBand="0" w:val="0020"/>
       </w:tblPr>
       <w:tblGrid>
-        <w:gridCol w:w="1430"/>
-        <w:gridCol w:w="5610"/>
-        <w:gridCol w:w="880"/>
+        <w:gridCol w:w="1303"/>
+        <w:gridCol w:w="5814"/>
+        <w:gridCol w:w="802"/>
       </w:tblGrid>
       <w:tr>
         <w:trPr>
@@ -1222,7 +1186,77 @@
               <w:pStyle w:val="Compact"/>
             </w:pPr>
             <w:r>
+              <w:t xml:space="preserve">Create SPPAC on SPPA where they are the SO.</w:t>
+            </w:r>
+          </w:p>
+        </w:tc>
+        <w:tc>
+          <w:tcPr/>
+          <w:p>
+            <w:pPr>
+              <w:pStyle w:val="Compact"/>
+            </w:pPr>
+            <w:r>
+              <w:t xml:space="preserve">DONE</w:t>
+            </w:r>
+          </w:p>
+        </w:tc>
+      </w:tr>
+      <w:tr>
+        <w:tc>
+          <w:tcPr/>
+          <w:p>
+            <w:pPr>
+              <w:pStyle w:val="Compact"/>
+            </w:pPr>
+            <w:r>
+              <w:t xml:space="preserve">SPPAC-SO002</w:t>
+            </w:r>
+          </w:p>
+        </w:tc>
+        <w:tc>
+          <w:tcPr/>
+          <w:p>
+            <w:pPr>
+              <w:pStyle w:val="Compact"/>
+            </w:pPr>
+            <w:r>
               <w:t xml:space="preserve">Read SPPAC that the visibility allows.</w:t>
+            </w:r>
+          </w:p>
+        </w:tc>
+        <w:tc>
+          <w:tcPr/>
+          <w:p>
+            <w:pPr>
+              <w:pStyle w:val="Compact"/>
+            </w:pPr>
+            <w:r>
+              <w:t xml:space="preserve">DONE</w:t>
+            </w:r>
+          </w:p>
+        </w:tc>
+      </w:tr>
+      <w:tr>
+        <w:tc>
+          <w:tcPr/>
+          <w:p>
+            <w:pPr>
+              <w:pStyle w:val="Compact"/>
+            </w:pPr>
+            <w:r>
+              <w:t xml:space="preserve">SPPAC-SO003</w:t>
+            </w:r>
+          </w:p>
+        </w:tc>
+        <w:tc>
+          <w:tcPr/>
+          <w:p>
+            <w:pPr>
+              <w:pStyle w:val="Compact"/>
+            </w:pPr>
+            <w:r>
+              <w:t xml:space="preserve">Read history on SPPAC that the latest visibility allows.</w:t>
             </w:r>
           </w:p>
         </w:tc>
@@ -1257,9 +1291,9 @@
         <w:tblLook w:firstRow="1" w:lastRow="0" w:firstColumn="0" w:lastColumn="0" w:noHBand="0" w:noVBand="0" w:val="0020"/>
       </w:tblPr>
       <w:tblGrid>
-        <w:gridCol w:w="1430"/>
-        <w:gridCol w:w="5610"/>
-        <w:gridCol w:w="880"/>
+        <w:gridCol w:w="1303"/>
+        <w:gridCol w:w="5814"/>
+        <w:gridCol w:w="802"/>
       </w:tblGrid>
       <w:tr>
         <w:trPr>
@@ -1318,7 +1352,77 @@
               <w:pStyle w:val="Compact"/>
             </w:pPr>
             <w:r>
+              <w:t xml:space="preserve">Create SPPAC on SPPA where they are SP.</w:t>
+            </w:r>
+          </w:p>
+        </w:tc>
+        <w:tc>
+          <w:tcPr/>
+          <w:p>
+            <w:pPr>
+              <w:pStyle w:val="Compact"/>
+            </w:pPr>
+            <w:r>
+              <w:t xml:space="preserve">DONE</w:t>
+            </w:r>
+          </w:p>
+        </w:tc>
+      </w:tr>
+      <w:tr>
+        <w:tc>
+          <w:tcPr/>
+          <w:p>
+            <w:pPr>
+              <w:pStyle w:val="Compact"/>
+            </w:pPr>
+            <w:r>
+              <w:t xml:space="preserve">SPPAC-SP002</w:t>
+            </w:r>
+          </w:p>
+        </w:tc>
+        <w:tc>
+          <w:tcPr/>
+          <w:p>
+            <w:pPr>
+              <w:pStyle w:val="Compact"/>
+            </w:pPr>
+            <w:r>
               <w:t xml:space="preserve">Read SPPAC that the visibility allows.</w:t>
+            </w:r>
+          </w:p>
+        </w:tc>
+        <w:tc>
+          <w:tcPr/>
+          <w:p>
+            <w:pPr>
+              <w:pStyle w:val="Compact"/>
+            </w:pPr>
+            <w:r>
+              <w:t xml:space="preserve">DONE</w:t>
+            </w:r>
+          </w:p>
+        </w:tc>
+      </w:tr>
+      <w:tr>
+        <w:tc>
+          <w:tcPr/>
+          <w:p>
+            <w:pPr>
+              <w:pStyle w:val="Compact"/>
+            </w:pPr>
+            <w:r>
+              <w:t xml:space="preserve">SPPAC-SP003</w:t>
+            </w:r>
+          </w:p>
+        </w:tc>
+        <w:tc>
+          <w:tcPr/>
+          <w:p>
+            <w:pPr>
+              <w:pStyle w:val="Compact"/>
+            </w:pPr>
+            <w:r>
+              <w:t xml:space="preserve">Read history on SPPAC that the latest visibility allows.</w:t>
             </w:r>
           </w:p>
         </w:tc>
@@ -2470,7 +2574,7 @@
     <w:bookmarkEnd w:id="42"/>
     <w:bookmarkEnd w:id="43"/>
     <w:sectPr>
-      <w:headerReference r:id="rId11" w:type="default"/>
+      <w:headerReference r:id="rId9" w:type="default"/>
       <w:pgSz w:h="11906" w:orient="landscape" w:w="16838"/>
       <w:pgMar w:bottom="1417" w:footer="708" w:gutter="0" w:header="708" w:left="1417" w:right="1417" w:top="1417"/>
       <w:cols w:space="708"/>

</xml_diff>